<commit_message>
Added in sales for resume and cv, restructured wording on business modal
</commit_message>
<xml_diff>
--- a/public/cv.docx
+++ b/public/cv.docx
@@ -4,198 +4,18 @@
   <w:body>
     <w:p>
       <w:pPr>
-        <w:pStyle w:val="Standard"/>
-        <w:jc w:val="center"/>
-      </w:pPr>
-      <w:r>
-        <w:rPr>
-          <w:b/>
-          <w:sz w:val="32"/>
-          <w:szCs w:val="32"/>
-        </w:rPr>
+        <w:pStyle w:val="Title"/>
+      </w:pPr>
+      <w:r>
+        <w:t>Curriculum Vitae</w:t>
+      </w:r>
+    </w:p>
+    <w:p>
+      <w:pPr>
+        <w:pStyle w:val="Heading1"/>
+      </w:pPr>
+      <w:r>
         <w:t>Joel Borofsky</w:t>
-      </w:r>
-    </w:p>
-    <w:p>
-      <w:pPr>
-        <w:pStyle w:val="Standard"/>
-        <w:jc w:val="center"/>
-      </w:pPr>
-      <w:r>
-        <w:rPr>
-          <w:b/>
-        </w:rPr>
-        <w:t xml:space="preserve"> UI/UX Designer &amp; Frontend Developer</w:t>
-      </w:r>
-    </w:p>
-    <w:p>
-      <w:pPr>
-        <w:pStyle w:val="Standard"/>
-        <w:jc w:val="center"/>
-      </w:pPr>
-      <w:r>
-        <w:rPr>
-          <w:b/>
-          <w:sz w:val="20"/>
-          <w:szCs w:val="20"/>
-        </w:rPr>
-        <w:t xml:space="preserve">316-644-7139 | </w:t>
-      </w:r>
-      <w:hyperlink r:id="rId5" w:history="1">
-        <w:r>
-          <w:rPr>
-            <w:b/>
-            <w:color w:val="1155CC"/>
-            <w:sz w:val="20"/>
-            <w:szCs w:val="20"/>
-            <w:u w:val="single"/>
-          </w:rPr>
-          <w:t>joelborofskydev@gmail.com</w:t>
-        </w:r>
-      </w:hyperlink>
-      <w:r>
-        <w:rPr>
-          <w:b/>
-          <w:sz w:val="20"/>
-          <w:szCs w:val="20"/>
-        </w:rPr>
-        <w:t xml:space="preserve"> | </w:t>
-      </w:r>
-      <w:hyperlink r:id="rId6" w:history="1">
-        <w:r>
-          <w:rPr>
-            <w:b/>
-            <w:color w:val="1155CC"/>
-            <w:sz w:val="20"/>
-            <w:szCs w:val="20"/>
-            <w:u w:val="single"/>
-          </w:rPr>
-          <w:t>www.joelborofsky.com</w:t>
-        </w:r>
-      </w:hyperlink>
-      <w:r>
-        <w:rPr>
-          <w:b/>
-          <w:sz w:val="20"/>
-          <w:szCs w:val="20"/>
-        </w:rPr>
-        <w:t xml:space="preserve"> | linkedin.com/in/joelborofsky</w:t>
-      </w:r>
-    </w:p>
-    <w:p>
-      <w:pPr>
-        <w:pStyle w:val="Standard"/>
-        <w:jc w:val="center"/>
-      </w:pPr>
-      <w:hyperlink r:id="rId7" w:history="1">
-        <w:r>
-          <w:rPr>
-            <w:b/>
-            <w:color w:val="1155CC"/>
-            <w:sz w:val="20"/>
-            <w:szCs w:val="20"/>
-            <w:u w:val="single"/>
-          </w:rPr>
-          <w:t>https://github.com/BorofskyDev</w:t>
-        </w:r>
-      </w:hyperlink>
-    </w:p>
-    <w:p/>
-    <w:p>
-      <w:pPr>
-        <w:jc w:val="center"/>
-        <w:rPr>
-          <w:sz w:val="28"/>
-          <w:szCs w:val="28"/>
-        </w:rPr>
-      </w:pPr>
-      <w:r>
-        <w:rPr>
-          <w:b/>
-          <w:bCs/>
-          <w:sz w:val="28"/>
-          <w:szCs w:val="28"/>
-        </w:rPr>
-        <w:t>Professional Summary</w:t>
-      </w:r>
-    </w:p>
-    <w:p>
-      <w:r>
-        <w:t xml:space="preserve">Passionate UI/UX designer and frontend developer with multicultural experience and a deep appreciation for European design philosophy, emphasizing holistic, accessible, and user-centered solutions. Adept at rapid adaptability, collaborative problem-solving, and driven by a desire to contribute positively to Europe’s evolving digital landscape. Currently based in the US, fully committed to working EU hours remotely, with plans for imminent relocation upon hire. </w:t>
-      </w:r>
-    </w:p>
-    <w:p/>
-    <w:p>
-      <w:pPr>
-        <w:jc w:val="center"/>
-        <w:rPr>
-          <w:sz w:val="28"/>
-          <w:szCs w:val="28"/>
-        </w:rPr>
-      </w:pPr>
-      <w:r>
-        <w:rPr>
-          <w:b/>
-          <w:bCs/>
-          <w:sz w:val="28"/>
-          <w:szCs w:val="28"/>
-        </w:rPr>
-        <w:t>Languages</w:t>
-      </w:r>
-    </w:p>
-    <w:p>
-      <w:r>
-        <w:rPr>
-          <w:b/>
-          <w:bCs/>
-        </w:rPr>
-        <w:t>English</w:t>
-      </w:r>
-      <w:r>
-        <w:t>: Native</w:t>
-      </w:r>
-    </w:p>
-    <w:p>
-      <w:r>
-        <w:rPr>
-          <w:b/>
-          <w:bCs/>
-        </w:rPr>
-        <w:t>Spanish</w:t>
-      </w:r>
-      <w:r>
-        <w:t>: Conversational (Latin American Spanish)</w:t>
-      </w:r>
-    </w:p>
-    <w:p>
-      <w:r>
-        <w:rPr>
-          <w:b/>
-          <w:bCs/>
-        </w:rPr>
-        <w:t>Ancient Greek &amp; Latin</w:t>
-      </w:r>
-      <w:r>
-        <w:t xml:space="preserve">: Academic proficiency </w:t>
-      </w:r>
-    </w:p>
-    <w:p/>
-    <w:p>
-      <w:pPr>
-        <w:jc w:val="center"/>
-        <w:rPr>
-          <w:sz w:val="28"/>
-          <w:szCs w:val="28"/>
-        </w:rPr>
-      </w:pPr>
-      <w:r>
-        <w:rPr>
-          <w:b/>
-          <w:bCs/>
-          <w:sz w:val="28"/>
-          <w:szCs w:val="28"/>
-        </w:rPr>
-        <w:t>Technical Skills</w:t>
       </w:r>
     </w:p>
     <w:p>
@@ -203,18 +23,11 @@
         <w:pStyle w:val="ListParagraph"/>
         <w:numPr>
           <w:ilvl w:val="0"/>
-          <w:numId w:val="1"/>
+          <w:numId w:val="2"/>
         </w:numPr>
       </w:pPr>
       <w:r>
-        <w:rPr>
-          <w:b/>
-          <w:bCs/>
-        </w:rPr>
-        <w:t>Design</w:t>
-      </w:r>
-      <w:r>
-        <w:t>: Figma, Accessibility (WCAG), Prototyping, User-Centered Design</w:t>
+        <w:t>Role: UI/UX Designer &amp; Frontend Developer</w:t>
       </w:r>
     </w:p>
     <w:p>
@@ -222,26 +35,32 @@
         <w:pStyle w:val="ListParagraph"/>
         <w:numPr>
           <w:ilvl w:val="0"/>
-          <w:numId w:val="1"/>
+          <w:numId w:val="2"/>
         </w:numPr>
       </w:pPr>
       <w:r>
-        <w:rPr>
-          <w:b/>
-          <w:bCs/>
-        </w:rPr>
-        <w:t>Frontend Development</w:t>
-      </w:r>
-      <w:r>
-        <w:t xml:space="preserve">: HTML, CSS, SCSS/SASS, </w:t>
-      </w:r>
-      <w:proofErr w:type="spellStart"/>
-      <w:r>
-        <w:t>TailwindCSS</w:t>
-      </w:r>
-      <w:proofErr w:type="spellEnd"/>
-      <w:r>
-        <w:t>, JavaScript, TypeScript, React, Next.js</w:t>
+        <w:t>Contact Information: 316-644-7139 | joelborofskydev@gmail.com | www.joelborofsky.com | linkedin.com/in/joelborofsky</w:t>
+      </w:r>
+    </w:p>
+    <w:p>
+      <w:pPr>
+        <w:pStyle w:val="Heading2"/>
+      </w:pPr>
+      <w:r>
+        <w:t>Professional Summary</w:t>
+      </w:r>
+    </w:p>
+    <w:p>
+      <w:r>
+        <w:t>Passionate UI/UX designer and frontend developer with multicultural experience and a deep appreciation for European design philosophy, emphasizing holistic, accessible, and user-centered solutions. Adept at rapid adaptability, collaborative problem-solving, and driven by a desire to contribute positively to Europe’s evolving digital landscape. Currently based in the US, fully committed to working EU hours remotely, with plans for imminent relocation upon hire.</w:t>
+      </w:r>
+    </w:p>
+    <w:p>
+      <w:pPr>
+        <w:pStyle w:val="Heading2"/>
+      </w:pPr>
+      <w:r>
+        <w:t>Languages</w:t>
       </w:r>
     </w:p>
     <w:p>
@@ -249,18 +68,11 @@
         <w:pStyle w:val="ListParagraph"/>
         <w:numPr>
           <w:ilvl w:val="0"/>
-          <w:numId w:val="1"/>
+          <w:numId w:val="3"/>
         </w:numPr>
       </w:pPr>
       <w:r>
-        <w:rPr>
-          <w:b/>
-          <w:bCs/>
-        </w:rPr>
-        <w:t>Animations</w:t>
-      </w:r>
-      <w:r>
-        <w:t>: Framer Motion, GSAP, Three.js (React Three Fiber/Drei)</w:t>
+        <w:t>English: Native</w:t>
       </w:r>
     </w:p>
     <w:p>
@@ -268,18 +80,11 @@
         <w:pStyle w:val="ListParagraph"/>
         <w:numPr>
           <w:ilvl w:val="0"/>
-          <w:numId w:val="1"/>
+          <w:numId w:val="3"/>
         </w:numPr>
       </w:pPr>
       <w:r>
-        <w:rPr>
-          <w:b/>
-          <w:bCs/>
-        </w:rPr>
-        <w:t>SEO &amp; Optimization</w:t>
-      </w:r>
-      <w:r>
-        <w:t>: Page Speed, Structured Data, CRO</w:t>
+        <w:t>Spanish: Conversational (Latin American Spanish)</w:t>
       </w:r>
     </w:p>
     <w:p>
@@ -287,70 +92,19 @@
         <w:pStyle w:val="ListParagraph"/>
         <w:numPr>
           <w:ilvl w:val="0"/>
-          <w:numId w:val="1"/>
+          <w:numId w:val="3"/>
         </w:numPr>
       </w:pPr>
       <w:r>
-        <w:rPr>
-          <w:b/>
-          <w:bCs/>
-        </w:rPr>
-        <w:t>CMS &amp; Marketing</w:t>
-      </w:r>
-      <w:r>
-        <w:t xml:space="preserve">: </w:t>
-      </w:r>
-      <w:proofErr w:type="spellStart"/>
-      <w:r>
-        <w:t>Strapi</w:t>
-      </w:r>
-      <w:proofErr w:type="spellEnd"/>
-      <w:r>
-        <w:t xml:space="preserve">, </w:t>
-      </w:r>
-      <w:proofErr w:type="spellStart"/>
-      <w:r>
-        <w:t>HygraphQL</w:t>
-      </w:r>
-      <w:proofErr w:type="spellEnd"/>
-      <w:r>
-        <w:t>, WordPress, Google Analytics</w:t>
-      </w:r>
-    </w:p>
-    <w:p>
-      <w:pPr>
-        <w:pStyle w:val="ListParagraph"/>
-      </w:pPr>
-    </w:p>
-    <w:p>
-      <w:pPr>
-        <w:jc w:val="center"/>
-        <w:rPr>
-          <w:sz w:val="28"/>
-          <w:szCs w:val="28"/>
-        </w:rPr>
-      </w:pPr>
-      <w:r>
-        <w:rPr>
-          <w:b/>
-          <w:bCs/>
-          <w:sz w:val="28"/>
-          <w:szCs w:val="28"/>
-        </w:rPr>
-        <w:t>Professional Experience</w:t>
-      </w:r>
-    </w:p>
-    <w:p>
-      <w:r>
-        <w:rPr>
-          <w:i/>
-          <w:iCs/>
-          <w:u w:val="single"/>
-        </w:rPr>
-        <w:t>Freelance UI/UX Developer</w:t>
-      </w:r>
-      <w:r>
-        <w:t xml:space="preserve"> | Remote, USA | Oct 2021 – Present</w:t>
+        <w:t>Ancient Greek &amp; Latin: Academic proficiency</w:t>
+      </w:r>
+    </w:p>
+    <w:p>
+      <w:pPr>
+        <w:pStyle w:val="Heading2"/>
+      </w:pPr>
+      <w:r>
+        <w:t>Technical Skills</w:t>
       </w:r>
     </w:p>
     <w:p>
@@ -358,11 +112,11 @@
         <w:pStyle w:val="ListParagraph"/>
         <w:numPr>
           <w:ilvl w:val="0"/>
-          <w:numId w:val="1"/>
+          <w:numId w:val="4"/>
         </w:numPr>
       </w:pPr>
       <w:r>
-        <w:t>Developed accessible and responsive websites emphasizing strong UI/UX principles, significantly enhancing client visibility and user engagement</w:t>
+        <w:t>Design: Figma, Accessibility (WCAG), Prototyping, User-Centered Design</w:t>
       </w:r>
     </w:p>
     <w:p>
@@ -370,32 +124,19 @@
         <w:pStyle w:val="ListParagraph"/>
         <w:numPr>
           <w:ilvl w:val="0"/>
-          <w:numId w:val="1"/>
+          <w:numId w:val="4"/>
         </w:numPr>
       </w:pPr>
       <w:r>
-        <w:t xml:space="preserve">Achieved notable project success with “Our Health ROI,” a civic-tech initiative that gained rapid viral traction </w:t>
-      </w:r>
-      <w:proofErr w:type="gramStart"/>
-      <w:r>
-        <w:t>among  scientific</w:t>
-      </w:r>
-      <w:proofErr w:type="gramEnd"/>
-      <w:r>
-        <w:t xml:space="preserve"> and advocacy communities in the US, promoting public investment in health research. </w:t>
-      </w:r>
-    </w:p>
-    <w:p>
-      <w:r>
-        <w:rPr>
-          <w:i/>
-          <w:iCs/>
-          <w:u w:val="single"/>
-        </w:rPr>
-        <w:t>Sales Specialist &amp; Kitchen Designer</w:t>
-      </w:r>
-      <w:r>
-        <w:t xml:space="preserve"> | Lowe’s | Wichita, KS | Feb 2025 – Present</w:t>
+        <w:t xml:space="preserve">Frontend Development: HTML, CSS, SCSS/SASS, </w:t>
+      </w:r>
+      <w:proofErr w:type="spellStart"/>
+      <w:r>
+        <w:t>TailwindCSS</w:t>
+      </w:r>
+      <w:proofErr w:type="spellEnd"/>
+      <w:r>
+        <w:t>, JavaScript, TypeScript, React, Next.js</w:t>
       </w:r>
     </w:p>
     <w:p>
@@ -403,12 +144,11 @@
         <w:pStyle w:val="ListParagraph"/>
         <w:numPr>
           <w:ilvl w:val="0"/>
-          <w:numId w:val="1"/>
+          <w:numId w:val="4"/>
         </w:numPr>
       </w:pPr>
       <w:r>
-        <w:lastRenderedPageBreak/>
-        <w:t>Exceeded monthly sales targets (189% department, 102% individual) within the first month by rapidly adapting to new industry knowledge and prioritizing client-centered design solutions</w:t>
+        <w:t>Animations: Framer Motion, GSAP, Three.js (React Three Fiber/Drei)</w:t>
       </w:r>
     </w:p>
     <w:p>
@@ -416,32 +156,11 @@
         <w:pStyle w:val="ListParagraph"/>
         <w:numPr>
           <w:ilvl w:val="0"/>
-          <w:numId w:val="1"/>
+          <w:numId w:val="4"/>
         </w:numPr>
       </w:pPr>
       <w:r>
-        <w:t>Collaborated directly with diverse stakeholders to deliver custom design projects, enhancing customer satisfaction and sales performance</w:t>
-      </w:r>
-    </w:p>
-    <w:p>
-      <w:r>
-        <w:rPr>
-          <w:i/>
-          <w:iCs/>
-          <w:u w:val="single"/>
-        </w:rPr>
-        <w:t>Tech Support &amp; UI/UX Designer</w:t>
-      </w:r>
-      <w:r>
-        <w:t xml:space="preserve"> | </w:t>
-      </w:r>
-      <w:proofErr w:type="spellStart"/>
-      <w:r>
-        <w:t>SwyftOps</w:t>
-      </w:r>
-      <w:proofErr w:type="spellEnd"/>
-      <w:r>
-        <w:t xml:space="preserve"> | Wichita, KS | Jul 2023 – Oct 2023</w:t>
+        <w:t>SEO &amp; Optimization: Page Speed, Structured Data, CRO</w:t>
       </w:r>
     </w:p>
     <w:p>
@@ -449,32 +168,35 @@
         <w:pStyle w:val="ListParagraph"/>
         <w:numPr>
           <w:ilvl w:val="0"/>
-          <w:numId w:val="1"/>
+          <w:numId w:val="4"/>
         </w:numPr>
       </w:pPr>
       <w:r>
-        <w:t>Successfully designed a modern website overhaul, significantly improving brand perception and customer interaction (in testing) despite project funding constraints</w:t>
-      </w:r>
-    </w:p>
-    <w:p>
-      <w:r>
-        <w:rPr>
-          <w:i/>
-          <w:iCs/>
-          <w:u w:val="single"/>
-        </w:rPr>
-        <w:t>Chief Operating Officer</w:t>
-      </w:r>
-      <w:r>
-        <w:t xml:space="preserve"> | </w:t>
+        <w:t xml:space="preserve">CMS &amp; Marketing: </w:t>
       </w:r>
       <w:proofErr w:type="spellStart"/>
       <w:r>
-        <w:t>SellSafe</w:t>
+        <w:t>Strapi</w:t>
       </w:r>
       <w:proofErr w:type="spellEnd"/>
       <w:r>
-        <w:t xml:space="preserve"> | Wichita, KS | July 2019 – Mar 2020</w:t>
+        <w:t xml:space="preserve">, </w:t>
+      </w:r>
+      <w:proofErr w:type="spellStart"/>
+      <w:r>
+        <w:t>HygraphQL</w:t>
+      </w:r>
+      <w:proofErr w:type="spellEnd"/>
+      <w:r>
+        <w:t>, WordPress, Google Analytics</w:t>
+      </w:r>
+    </w:p>
+    <w:p>
+      <w:pPr>
+        <w:pStyle w:val="Heading2"/>
+      </w:pPr>
+      <w:r>
+        <w:t>Professional Experience</w:t>
       </w:r>
     </w:p>
     <w:p>
@@ -482,24 +204,11 @@
         <w:pStyle w:val="ListParagraph"/>
         <w:numPr>
           <w:ilvl w:val="0"/>
-          <w:numId w:val="1"/>
+          <w:numId w:val="5"/>
         </w:numPr>
       </w:pPr>
       <w:r>
-        <w:t>Led international business development and marketing strategy, including successful negotiations and collaborations in Poland and Ukraine, securing $150,000 in investor funding</w:t>
-      </w:r>
-    </w:p>
-    <w:p>
-      <w:r>
-        <w:rPr>
-          <w:i/>
-          <w:iCs/>
-          <w:u w:val="single"/>
-        </w:rPr>
-        <w:t>Licensed Personal Banker (Wealth Management)</w:t>
-      </w:r>
-      <w:r>
-        <w:t xml:space="preserve"> | Wells Fargo | New York, NY | 2013-2019</w:t>
+        <w:t>Freelance UI/UX Developer | Remote, USA | Oct 2021 – Present</w:t>
       </w:r>
     </w:p>
     <w:p>
@@ -507,11 +216,11 @@
         <w:pStyle w:val="ListParagraph"/>
         <w:numPr>
           <w:ilvl w:val="0"/>
-          <w:numId w:val="1"/>
+          <w:numId w:val="5"/>
         </w:numPr>
       </w:pPr>
       <w:r>
-        <w:t xml:space="preserve">Managed key client relationships, notably securing $54 million in cash assets, leading to promotion and licensure in financial advising and wealth management </w:t>
+        <w:t>Developed accessible and responsive websites emphasizing strong UI/UX principles, significantly enhancing client visibility and user engagement.</w:t>
       </w:r>
     </w:p>
     <w:p>
@@ -519,33 +228,85 @@
         <w:pStyle w:val="ListParagraph"/>
         <w:numPr>
           <w:ilvl w:val="0"/>
-          <w:numId w:val="1"/>
+          <w:numId w:val="5"/>
         </w:numPr>
       </w:pPr>
       <w:r>
-        <w:t xml:space="preserve">Provided tailored financial advisory services, reinforcing strong client trust and long-term asset management strategies </w:t>
-      </w:r>
-    </w:p>
-    <w:p>
-      <w:pPr>
-        <w:pStyle w:val="ListParagraph"/>
-      </w:pPr>
-    </w:p>
-    <w:p>
-      <w:pPr>
-        <w:jc w:val="center"/>
-        <w:rPr>
-          <w:sz w:val="28"/>
-          <w:szCs w:val="28"/>
-        </w:rPr>
-      </w:pPr>
-      <w:r>
-        <w:rPr>
-          <w:b/>
-          <w:bCs/>
-          <w:sz w:val="28"/>
-          <w:szCs w:val="28"/>
-        </w:rPr>
+        <w:t>Achieved notable project success with “Our Health ROI,” a civic-tech initiative that gained rapid viral traction among scientific and advocacy communities in the US, promoting public investment in health research.</w:t>
+      </w:r>
+    </w:p>
+    <w:p>
+      <w:r>
+        <w:t>Sales Specialist &amp; Kitchen Designer | Lowe’s | Wichita, KS | Feb 2025 – Present</w:t>
+      </w:r>
+    </w:p>
+    <w:p>
+      <w:r>
+        <w:t>Exceeded monthly sales targets (189% department, 102% individual) within the first month by rapidly adapting to new industry knowledge and prioritizing client-centered design solutions.</w:t>
+      </w:r>
+    </w:p>
+    <w:p>
+      <w:r>
+        <w:lastRenderedPageBreak/>
+        <w:t>Collaborated directly with diverse stakeholders to deliver custom design projects, enhancing customer satisfaction and sales performance.</w:t>
+      </w:r>
+    </w:p>
+    <w:p>
+      <w:r>
+        <w:t xml:space="preserve">Tech Support &amp; UI/UX Designer | </w:t>
+      </w:r>
+      <w:proofErr w:type="spellStart"/>
+      <w:r>
+        <w:t>SwyftOps</w:t>
+      </w:r>
+      <w:proofErr w:type="spellEnd"/>
+      <w:r>
+        <w:t xml:space="preserve"> | Wichita, KS | Jul 2023 – Oct 2023</w:t>
+      </w:r>
+    </w:p>
+    <w:p>
+      <w:r>
+        <w:t>Successfully designed a modern website overhaul, significantly improving brand perception and customer interaction (in testing) despite project funding constraints.</w:t>
+      </w:r>
+    </w:p>
+    <w:p>
+      <w:r>
+        <w:t xml:space="preserve">Chief Operating Officer | </w:t>
+      </w:r>
+      <w:proofErr w:type="spellStart"/>
+      <w:r>
+        <w:t>SellSafe</w:t>
+      </w:r>
+      <w:proofErr w:type="spellEnd"/>
+      <w:r>
+        <w:t xml:space="preserve"> | Wichita, KS | Jul 2019 – Mar 2020</w:t>
+      </w:r>
+    </w:p>
+    <w:p>
+      <w:r>
+        <w:t>Led international business development and marketing strategy, including successful negotiations and collaborations in Poland and Ukraine, securing $150,000 in investor funding.</w:t>
+      </w:r>
+    </w:p>
+    <w:p>
+      <w:r>
+        <w:t>Licensed Personal Banker (Wealth Management) | Wells Fargo | New York, NY | 2013-2019</w:t>
+      </w:r>
+    </w:p>
+    <w:p>
+      <w:r>
+        <w:t>Managed key client relationships, notably securing $54 million in cash assets, leading to promotion and licensure in financial advising and wealth management.</w:t>
+      </w:r>
+    </w:p>
+    <w:p>
+      <w:r>
+        <w:t>Provided tailored financial advisory services, reinforcing strong client trust and long-term asset management strategies.</w:t>
+      </w:r>
+    </w:p>
+    <w:p>
+      <w:pPr>
+        <w:pStyle w:val="Heading2"/>
+      </w:pPr>
+      <w:r>
         <w:t>Education &amp; Certifications</w:t>
       </w:r>
     </w:p>
@@ -554,11 +315,11 @@
         <w:pStyle w:val="ListParagraph"/>
         <w:numPr>
           <w:ilvl w:val="0"/>
-          <w:numId w:val="1"/>
+          <w:numId w:val="6"/>
         </w:numPr>
       </w:pPr>
       <w:r>
-        <w:t>Bachelor of Philosophy &amp; Christian Studies | Southeastern Baptist Theological Seminary, Wake Forest, NC | 2014</w:t>
+        <w:t>Bachelor of Philosophy &amp; Christian Studies: Southeastern Baptist Theological Seminary, Wake Forest, NC | 2014</w:t>
       </w:r>
     </w:p>
     <w:p>
@@ -566,11 +327,11 @@
         <w:pStyle w:val="ListParagraph"/>
         <w:numPr>
           <w:ilvl w:val="0"/>
-          <w:numId w:val="1"/>
+          <w:numId w:val="6"/>
         </w:numPr>
       </w:pPr>
       <w:r>
-        <w:t>Undergraduate Studies (Philosophy &amp; History) | Southwestern Baptist Theological Seminary, Fort Worth, TX | 2006-2008</w:t>
+        <w:t>Undergraduate Studies: Philosophy &amp; History | Southwestern Baptist Theological Seminary, Fort Worth, TX | 2006-2008</w:t>
       </w:r>
     </w:p>
     <w:p>
@@ -578,11 +339,11 @@
         <w:pStyle w:val="ListParagraph"/>
         <w:numPr>
           <w:ilvl w:val="0"/>
-          <w:numId w:val="1"/>
+          <w:numId w:val="6"/>
         </w:numPr>
       </w:pPr>
       <w:r>
-        <w:t>Software Development Bootcamp | Coding Temple | Oct 2020 – Jan 2021</w:t>
+        <w:t>Software Development Bootcamp: Coding Temple | Oct 2020 – Jan 2021</w:t>
       </w:r>
     </w:p>
     <w:p>
@@ -590,33 +351,18 @@
         <w:pStyle w:val="ListParagraph"/>
         <w:numPr>
           <w:ilvl w:val="0"/>
-          <w:numId w:val="1"/>
+          <w:numId w:val="6"/>
         </w:numPr>
       </w:pPr>
       <w:r>
-        <w:t>Financial Licenses: NY State Insurance License, Series 6, Series 63 | 2019 (since expired)</w:t>
-      </w:r>
-    </w:p>
-    <w:p>
-      <w:pPr>
-        <w:pStyle w:val="ListParagraph"/>
-      </w:pPr>
-    </w:p>
-    <w:p>
-      <w:pPr>
-        <w:jc w:val="center"/>
-        <w:rPr>
-          <w:sz w:val="28"/>
-          <w:szCs w:val="28"/>
-        </w:rPr>
-      </w:pPr>
-      <w:r>
-        <w:rPr>
-          <w:b/>
-          <w:bCs/>
-          <w:sz w:val="28"/>
-          <w:szCs w:val="28"/>
-        </w:rPr>
+        <w:t>Financial Licenses: NY State Insurance License, Series 6, Series 63 | 2019 (expired)</w:t>
+      </w:r>
+    </w:p>
+    <w:p>
+      <w:pPr>
+        <w:pStyle w:val="Heading2"/>
+      </w:pPr>
+      <w:r>
         <w:t>Volunteering &amp; Advocacy</w:t>
       </w:r>
     </w:p>
@@ -625,11 +371,11 @@
         <w:pStyle w:val="ListParagraph"/>
         <w:numPr>
           <w:ilvl w:val="0"/>
-          <w:numId w:val="1"/>
+          <w:numId w:val="7"/>
         </w:numPr>
       </w:pPr>
       <w:r>
-        <w:t>Our Health ROI: Developed a civic-tech platform advocating increased government investment in healthcare research (2025)</w:t>
+        <w:t>Our Health ROI: Developed a civic-tech platform advocating increased government investment in healthcare research (2025).</w:t>
       </w:r>
     </w:p>
     <w:p>
@@ -637,33 +383,18 @@
         <w:pStyle w:val="ListParagraph"/>
         <w:numPr>
           <w:ilvl w:val="0"/>
-          <w:numId w:val="1"/>
+          <w:numId w:val="7"/>
         </w:numPr>
       </w:pPr>
       <w:r>
-        <w:t>Immigrant Rights Advocate: Provided financial guidance and volunteered in home construction projects for refugees and immigrants in New York (2018-2019)</w:t>
-      </w:r>
-    </w:p>
-    <w:p>
-      <w:pPr>
-        <w:pStyle w:val="ListParagraph"/>
-      </w:pPr>
-    </w:p>
-    <w:p>
-      <w:pPr>
-        <w:jc w:val="center"/>
-        <w:rPr>
-          <w:sz w:val="28"/>
-          <w:szCs w:val="28"/>
-        </w:rPr>
-      </w:pPr>
-      <w:r>
-        <w:rPr>
-          <w:b/>
-          <w:bCs/>
-          <w:sz w:val="28"/>
-          <w:szCs w:val="28"/>
-        </w:rPr>
+        <w:t>Immigrant Rights Advocate: Provided financial guidance and volunteered in home construction projects for refugees and immigrants in New York (2018-2019).</w:t>
+      </w:r>
+    </w:p>
+    <w:p>
+      <w:pPr>
+        <w:pStyle w:val="Heading2"/>
+      </w:pPr>
+      <w:r>
         <w:t>Soft Skills</w:t>
       </w:r>
     </w:p>
@@ -672,7 +403,7 @@
         <w:pStyle w:val="ListParagraph"/>
         <w:numPr>
           <w:ilvl w:val="0"/>
-          <w:numId w:val="1"/>
+          <w:numId w:val="8"/>
         </w:numPr>
       </w:pPr>
       <w:r>
@@ -684,7 +415,7 @@
         <w:pStyle w:val="ListParagraph"/>
         <w:numPr>
           <w:ilvl w:val="0"/>
-          <w:numId w:val="1"/>
+          <w:numId w:val="8"/>
         </w:numPr>
       </w:pPr>
       <w:r>
@@ -696,11 +427,11 @@
         <w:pStyle w:val="ListParagraph"/>
         <w:numPr>
           <w:ilvl w:val="0"/>
-          <w:numId w:val="1"/>
+          <w:numId w:val="8"/>
         </w:numPr>
       </w:pPr>
       <w:r>
-        <w:t xml:space="preserve">Multicultural communication proficiency </w:t>
+        <w:t>Multicultural communication proficiency</w:t>
       </w:r>
     </w:p>
     <w:p>
@@ -708,36 +439,18 @@
         <w:pStyle w:val="ListParagraph"/>
         <w:numPr>
           <w:ilvl w:val="0"/>
-          <w:numId w:val="1"/>
+          <w:numId w:val="8"/>
         </w:numPr>
       </w:pPr>
       <w:r>
-        <w:lastRenderedPageBreak/>
         <w:t>Strategic and creative problem-solving</w:t>
       </w:r>
     </w:p>
     <w:p>
       <w:pPr>
-        <w:pStyle w:val="ListParagraph"/>
-      </w:pPr>
-    </w:p>
-    <w:p>
-      <w:pPr>
-        <w:jc w:val="center"/>
-        <w:rPr>
-          <w:b/>
-          <w:bCs/>
-          <w:sz w:val="28"/>
-          <w:szCs w:val="28"/>
-        </w:rPr>
-      </w:pPr>
-      <w:r>
-        <w:rPr>
-          <w:b/>
-          <w:bCs/>
-          <w:sz w:val="28"/>
-          <w:szCs w:val="28"/>
-        </w:rPr>
+        <w:pStyle w:val="Heading2"/>
+      </w:pPr>
+      <w:r>
         <w:t>Personal Interests</w:t>
       </w:r>
     </w:p>
@@ -746,7 +459,7 @@
         <w:pStyle w:val="ListParagraph"/>
         <w:numPr>
           <w:ilvl w:val="0"/>
-          <w:numId w:val="1"/>
+          <w:numId w:val="9"/>
         </w:numPr>
       </w:pPr>
       <w:r>
@@ -758,7 +471,7 @@
         <w:pStyle w:val="ListParagraph"/>
         <w:numPr>
           <w:ilvl w:val="0"/>
-          <w:numId w:val="1"/>
+          <w:numId w:val="9"/>
         </w:numPr>
       </w:pPr>
       <w:r>
@@ -770,7 +483,7 @@
         <w:pStyle w:val="ListParagraph"/>
         <w:numPr>
           <w:ilvl w:val="0"/>
-          <w:numId w:val="1"/>
+          <w:numId w:val="9"/>
         </w:numPr>
       </w:pPr>
       <w:r>
@@ -782,47 +495,30 @@
         <w:pStyle w:val="ListParagraph"/>
         <w:numPr>
           <w:ilvl w:val="0"/>
-          <w:numId w:val="1"/>
+          <w:numId w:val="9"/>
         </w:numPr>
       </w:pPr>
       <w:r>
-        <w:t xml:space="preserve">Nature and outdoor activities </w:t>
-      </w:r>
-    </w:p>
-    <w:p>
-      <w:pPr>
-        <w:pStyle w:val="ListParagraph"/>
-      </w:pPr>
-    </w:p>
-    <w:p>
-      <w:pPr>
-        <w:jc w:val="center"/>
-        <w:rPr>
-          <w:sz w:val="28"/>
-          <w:szCs w:val="28"/>
-        </w:rPr>
-      </w:pPr>
-      <w:r>
-        <w:rPr>
-          <w:b/>
-          <w:bCs/>
-          <w:sz w:val="28"/>
-          <w:szCs w:val="28"/>
-        </w:rPr>
+        <w:t>Nature and outdoor activities</w:t>
+      </w:r>
+    </w:p>
+    <w:p>
+      <w:pPr>
+        <w:pStyle w:val="Heading2"/>
+      </w:pPr>
+      <w:r>
+        <w:lastRenderedPageBreak/>
         <w:t>Professional Objective</w:t>
       </w:r>
     </w:p>
     <w:p>
-      <w:r>
-        <w:t xml:space="preserve"> </w:t>
-      </w:r>
       <w:proofErr w:type="gramStart"/>
       <w:r>
         <w:t>Committed</w:t>
       </w:r>
       <w:proofErr w:type="gramEnd"/>
       <w:r>
-        <w:t xml:space="preserve"> to joining a forward-thinking European organization where I can leverage my unique blend of creative, technical, and multicultural expertise. Seeking a remote position with immediate alignment to EU hours and a clear intention for relocation, driven by a passion for Europe’s holistic approach to digital and social democracy. </w:t>
+        <w:t xml:space="preserve"> to joining a forward-thinking European organization where I can leverage my unique blend of creative, technical, and multicultural expertise. Seeking a remote position with immediate alignment to EU hours and a clear intention for relocation, driven by a passion for Europe’s holistic approach to digital and social democracy.</w:t>
       </w:r>
     </w:p>
     <w:sectPr>
@@ -838,6 +534,119 @@
 <file path=word/numbering.xml><?xml version="1.0" encoding="utf-8"?>
 <w:numbering xmlns:wpc="http://schemas.microsoft.com/office/word/2010/wordprocessingCanvas" xmlns:cx="http://schemas.microsoft.com/office/drawing/2014/chartex" xmlns:cx1="http://schemas.microsoft.com/office/drawing/2015/9/8/chartex" xmlns:cx2="http://schemas.microsoft.com/office/drawing/2015/10/21/chartex" xmlns:cx3="http://schemas.microsoft.com/office/drawing/2016/5/9/chartex" xmlns:cx4="http://schemas.microsoft.com/office/drawing/2016/5/10/chartex" xmlns:cx5="http://schemas.microsoft.com/office/drawing/2016/5/11/chartex" xmlns:cx6="http://schemas.microsoft.com/office/drawing/2016/5/12/chartex" xmlns:cx7="http://schemas.microsoft.com/office/drawing/2016/5/13/chartex" xmlns:cx8="http://schemas.microsoft.com/office/drawing/2016/5/14/chartex" xmlns:mc="http://schemas.openxmlformats.org/markup-compatibility/2006" xmlns:aink="http://schemas.microsoft.com/office/drawing/2016/ink" xmlns:am3d="http://schemas.microsoft.com/office/drawing/2017/model3d" xmlns:o="urn:schemas-microsoft-com:office:office" xmlns:oel="http://schemas.microsoft.com/office/2019/extlst" xmlns:r="http://schemas.openxmlformats.org/officeDocument/2006/relationships" xmlns:m="http://schemas.openxmlformats.org/officeDocument/2006/math" xmlns:v="urn:schemas-microsoft-com:vml" xmlns:wp14="http://schemas.microsoft.com/office/word/2010/wordprocessingDrawing" xmlns:wp="http://schemas.openxmlformats.org/drawingml/2006/wordprocessingDrawing" xmlns:w10="urn:schemas-microsoft-com:office:word" xmlns:w="http://schemas.openxmlformats.org/wordprocessingml/2006/main" xmlns:w14="http://schemas.microsoft.com/office/word/2010/wordml" xmlns:w15="http://schemas.microsoft.com/office/word/2012/wordml" xmlns:w16cex="http://schemas.microsoft.com/office/word/2018/wordml/cex" xmlns:w16cid="http://schemas.microsoft.com/office/word/2016/wordml/cid" xmlns:w16="http://schemas.microsoft.com/office/word/2018/wordml" xmlns:w16du="http://schemas.microsoft.com/office/word/2023/wordml/word16du" xmlns:w16sdtdh="http://schemas.microsoft.com/office/word/2020/wordml/sdtdatahash" xmlns:w16sdtfl="http://schemas.microsoft.com/office/word/2024/wordml/sdtformatlock" xmlns:w16se="http://schemas.microsoft.com/office/word/2015/wordml/symex" xmlns:wpg="http://schemas.microsoft.com/office/word/2010/wordprocessingGroup" xmlns:wpi="http://schemas.microsoft.com/office/word/2010/wordprocessingInk" xmlns:wne="http://schemas.microsoft.com/office/word/2006/wordml" xmlns:wps="http://schemas.microsoft.com/office/word/2010/wordprocessingShape" mc:Ignorable="w14 w15 w16se w16cid w16 w16cex w16sdtdh w16sdtfl w16du wp14">
   <w:abstractNum w:abstractNumId="0" w15:restartNumberingAfterBreak="0">
+    <w:nsid w:val="05DB4187"/>
+    <w:multiLevelType w:val="hybridMultilevel"/>
+    <w:tmpl w:val="56C0591A"/>
+    <w:lvl w:ilvl="0" w:tplc="04090001">
+      <w:start w:val="1"/>
+      <w:numFmt w:val="bullet"/>
+      <w:lvlText w:val=""/>
+      <w:lvlJc w:val="left"/>
+      <w:pPr>
+        <w:ind w:left="720" w:hanging="360"/>
+      </w:pPr>
+      <w:rPr>
+        <w:rFonts w:ascii="Symbol" w:hAnsi="Symbol" w:hint="default"/>
+      </w:rPr>
+    </w:lvl>
+    <w:lvl w:ilvl="1" w:tplc="04090003" w:tentative="1">
+      <w:start w:val="1"/>
+      <w:numFmt w:val="bullet"/>
+      <w:lvlText w:val="o"/>
+      <w:lvlJc w:val="left"/>
+      <w:pPr>
+        <w:ind w:left="1440" w:hanging="360"/>
+      </w:pPr>
+      <w:rPr>
+        <w:rFonts w:ascii="Courier New" w:hAnsi="Courier New" w:cs="Courier New" w:hint="default"/>
+      </w:rPr>
+    </w:lvl>
+    <w:lvl w:ilvl="2" w:tplc="04090005" w:tentative="1">
+      <w:start w:val="1"/>
+      <w:numFmt w:val="bullet"/>
+      <w:lvlText w:val=""/>
+      <w:lvlJc w:val="left"/>
+      <w:pPr>
+        <w:ind w:left="2160" w:hanging="360"/>
+      </w:pPr>
+      <w:rPr>
+        <w:rFonts w:ascii="Wingdings" w:hAnsi="Wingdings" w:hint="default"/>
+      </w:rPr>
+    </w:lvl>
+    <w:lvl w:ilvl="3" w:tplc="04090001" w:tentative="1">
+      <w:start w:val="1"/>
+      <w:numFmt w:val="bullet"/>
+      <w:lvlText w:val=""/>
+      <w:lvlJc w:val="left"/>
+      <w:pPr>
+        <w:ind w:left="2880" w:hanging="360"/>
+      </w:pPr>
+      <w:rPr>
+        <w:rFonts w:ascii="Symbol" w:hAnsi="Symbol" w:hint="default"/>
+      </w:rPr>
+    </w:lvl>
+    <w:lvl w:ilvl="4" w:tplc="04090003" w:tentative="1">
+      <w:start w:val="1"/>
+      <w:numFmt w:val="bullet"/>
+      <w:lvlText w:val="o"/>
+      <w:lvlJc w:val="left"/>
+      <w:pPr>
+        <w:ind w:left="3600" w:hanging="360"/>
+      </w:pPr>
+      <w:rPr>
+        <w:rFonts w:ascii="Courier New" w:hAnsi="Courier New" w:cs="Courier New" w:hint="default"/>
+      </w:rPr>
+    </w:lvl>
+    <w:lvl w:ilvl="5" w:tplc="04090005" w:tentative="1">
+      <w:start w:val="1"/>
+      <w:numFmt w:val="bullet"/>
+      <w:lvlText w:val=""/>
+      <w:lvlJc w:val="left"/>
+      <w:pPr>
+        <w:ind w:left="4320" w:hanging="360"/>
+      </w:pPr>
+      <w:rPr>
+        <w:rFonts w:ascii="Wingdings" w:hAnsi="Wingdings" w:hint="default"/>
+      </w:rPr>
+    </w:lvl>
+    <w:lvl w:ilvl="6" w:tplc="04090001" w:tentative="1">
+      <w:start w:val="1"/>
+      <w:numFmt w:val="bullet"/>
+      <w:lvlText w:val=""/>
+      <w:lvlJc w:val="left"/>
+      <w:pPr>
+        <w:ind w:left="5040" w:hanging="360"/>
+      </w:pPr>
+      <w:rPr>
+        <w:rFonts w:ascii="Symbol" w:hAnsi="Symbol" w:hint="default"/>
+      </w:rPr>
+    </w:lvl>
+    <w:lvl w:ilvl="7" w:tplc="04090003" w:tentative="1">
+      <w:start w:val="1"/>
+      <w:numFmt w:val="bullet"/>
+      <w:lvlText w:val="o"/>
+      <w:lvlJc w:val="left"/>
+      <w:pPr>
+        <w:ind w:left="5760" w:hanging="360"/>
+      </w:pPr>
+      <w:rPr>
+        <w:rFonts w:ascii="Courier New" w:hAnsi="Courier New" w:cs="Courier New" w:hint="default"/>
+      </w:rPr>
+    </w:lvl>
+    <w:lvl w:ilvl="8" w:tplc="04090005" w:tentative="1">
+      <w:start w:val="1"/>
+      <w:numFmt w:val="bullet"/>
+      <w:lvlText w:val=""/>
+      <w:lvlJc w:val="left"/>
+      <w:pPr>
+        <w:ind w:left="6480" w:hanging="360"/>
+      </w:pPr>
+      <w:rPr>
+        <w:rFonts w:ascii="Wingdings" w:hAnsi="Wingdings" w:hint="default"/>
+      </w:rPr>
+    </w:lvl>
+  </w:abstractNum>
+  <w:abstractNum w:abstractNumId="1" w15:restartNumberingAfterBreak="0">
     <w:nsid w:val="112C00AF"/>
     <w:multiLevelType w:val="hybridMultilevel"/>
     <w:tmpl w:val="BEEE564C"/>
@@ -949,8 +758,823 @@
       </w:rPr>
     </w:lvl>
   </w:abstractNum>
+  <w:abstractNum w:abstractNumId="2" w15:restartNumberingAfterBreak="0">
+    <w:nsid w:val="12AC0526"/>
+    <w:multiLevelType w:val="hybridMultilevel"/>
+    <w:tmpl w:val="5322A438"/>
+    <w:lvl w:ilvl="0" w:tplc="04090001">
+      <w:start w:val="1"/>
+      <w:numFmt w:val="bullet"/>
+      <w:lvlText w:val=""/>
+      <w:lvlJc w:val="left"/>
+      <w:pPr>
+        <w:ind w:left="720" w:hanging="360"/>
+      </w:pPr>
+      <w:rPr>
+        <w:rFonts w:ascii="Symbol" w:hAnsi="Symbol" w:hint="default"/>
+      </w:rPr>
+    </w:lvl>
+    <w:lvl w:ilvl="1" w:tplc="04090003" w:tentative="1">
+      <w:start w:val="1"/>
+      <w:numFmt w:val="bullet"/>
+      <w:lvlText w:val="o"/>
+      <w:lvlJc w:val="left"/>
+      <w:pPr>
+        <w:ind w:left="1440" w:hanging="360"/>
+      </w:pPr>
+      <w:rPr>
+        <w:rFonts w:ascii="Courier New" w:hAnsi="Courier New" w:cs="Courier New" w:hint="default"/>
+      </w:rPr>
+    </w:lvl>
+    <w:lvl w:ilvl="2" w:tplc="04090005" w:tentative="1">
+      <w:start w:val="1"/>
+      <w:numFmt w:val="bullet"/>
+      <w:lvlText w:val=""/>
+      <w:lvlJc w:val="left"/>
+      <w:pPr>
+        <w:ind w:left="2160" w:hanging="360"/>
+      </w:pPr>
+      <w:rPr>
+        <w:rFonts w:ascii="Wingdings" w:hAnsi="Wingdings" w:hint="default"/>
+      </w:rPr>
+    </w:lvl>
+    <w:lvl w:ilvl="3" w:tplc="04090001" w:tentative="1">
+      <w:start w:val="1"/>
+      <w:numFmt w:val="bullet"/>
+      <w:lvlText w:val=""/>
+      <w:lvlJc w:val="left"/>
+      <w:pPr>
+        <w:ind w:left="2880" w:hanging="360"/>
+      </w:pPr>
+      <w:rPr>
+        <w:rFonts w:ascii="Symbol" w:hAnsi="Symbol" w:hint="default"/>
+      </w:rPr>
+    </w:lvl>
+    <w:lvl w:ilvl="4" w:tplc="04090003" w:tentative="1">
+      <w:start w:val="1"/>
+      <w:numFmt w:val="bullet"/>
+      <w:lvlText w:val="o"/>
+      <w:lvlJc w:val="left"/>
+      <w:pPr>
+        <w:ind w:left="3600" w:hanging="360"/>
+      </w:pPr>
+      <w:rPr>
+        <w:rFonts w:ascii="Courier New" w:hAnsi="Courier New" w:cs="Courier New" w:hint="default"/>
+      </w:rPr>
+    </w:lvl>
+    <w:lvl w:ilvl="5" w:tplc="04090005" w:tentative="1">
+      <w:start w:val="1"/>
+      <w:numFmt w:val="bullet"/>
+      <w:lvlText w:val=""/>
+      <w:lvlJc w:val="left"/>
+      <w:pPr>
+        <w:ind w:left="4320" w:hanging="360"/>
+      </w:pPr>
+      <w:rPr>
+        <w:rFonts w:ascii="Wingdings" w:hAnsi="Wingdings" w:hint="default"/>
+      </w:rPr>
+    </w:lvl>
+    <w:lvl w:ilvl="6" w:tplc="04090001" w:tentative="1">
+      <w:start w:val="1"/>
+      <w:numFmt w:val="bullet"/>
+      <w:lvlText w:val=""/>
+      <w:lvlJc w:val="left"/>
+      <w:pPr>
+        <w:ind w:left="5040" w:hanging="360"/>
+      </w:pPr>
+      <w:rPr>
+        <w:rFonts w:ascii="Symbol" w:hAnsi="Symbol" w:hint="default"/>
+      </w:rPr>
+    </w:lvl>
+    <w:lvl w:ilvl="7" w:tplc="04090003" w:tentative="1">
+      <w:start w:val="1"/>
+      <w:numFmt w:val="bullet"/>
+      <w:lvlText w:val="o"/>
+      <w:lvlJc w:val="left"/>
+      <w:pPr>
+        <w:ind w:left="5760" w:hanging="360"/>
+      </w:pPr>
+      <w:rPr>
+        <w:rFonts w:ascii="Courier New" w:hAnsi="Courier New" w:cs="Courier New" w:hint="default"/>
+      </w:rPr>
+    </w:lvl>
+    <w:lvl w:ilvl="8" w:tplc="04090005" w:tentative="1">
+      <w:start w:val="1"/>
+      <w:numFmt w:val="bullet"/>
+      <w:lvlText w:val=""/>
+      <w:lvlJc w:val="left"/>
+      <w:pPr>
+        <w:ind w:left="6480" w:hanging="360"/>
+      </w:pPr>
+      <w:rPr>
+        <w:rFonts w:ascii="Wingdings" w:hAnsi="Wingdings" w:hint="default"/>
+      </w:rPr>
+    </w:lvl>
+  </w:abstractNum>
+  <w:abstractNum w:abstractNumId="3" w15:restartNumberingAfterBreak="0">
+    <w:nsid w:val="133F076E"/>
+    <w:multiLevelType w:val="hybridMultilevel"/>
+    <w:tmpl w:val="8E2CC3DA"/>
+    <w:lvl w:ilvl="0" w:tplc="04090001">
+      <w:start w:val="1"/>
+      <w:numFmt w:val="bullet"/>
+      <w:lvlText w:val=""/>
+      <w:lvlJc w:val="left"/>
+      <w:pPr>
+        <w:ind w:left="720" w:hanging="360"/>
+      </w:pPr>
+      <w:rPr>
+        <w:rFonts w:ascii="Symbol" w:hAnsi="Symbol" w:hint="default"/>
+      </w:rPr>
+    </w:lvl>
+    <w:lvl w:ilvl="1" w:tplc="04090003" w:tentative="1">
+      <w:start w:val="1"/>
+      <w:numFmt w:val="bullet"/>
+      <w:lvlText w:val="o"/>
+      <w:lvlJc w:val="left"/>
+      <w:pPr>
+        <w:ind w:left="1440" w:hanging="360"/>
+      </w:pPr>
+      <w:rPr>
+        <w:rFonts w:ascii="Courier New" w:hAnsi="Courier New" w:cs="Courier New" w:hint="default"/>
+      </w:rPr>
+    </w:lvl>
+    <w:lvl w:ilvl="2" w:tplc="04090005" w:tentative="1">
+      <w:start w:val="1"/>
+      <w:numFmt w:val="bullet"/>
+      <w:lvlText w:val=""/>
+      <w:lvlJc w:val="left"/>
+      <w:pPr>
+        <w:ind w:left="2160" w:hanging="360"/>
+      </w:pPr>
+      <w:rPr>
+        <w:rFonts w:ascii="Wingdings" w:hAnsi="Wingdings" w:hint="default"/>
+      </w:rPr>
+    </w:lvl>
+    <w:lvl w:ilvl="3" w:tplc="04090001" w:tentative="1">
+      <w:start w:val="1"/>
+      <w:numFmt w:val="bullet"/>
+      <w:lvlText w:val=""/>
+      <w:lvlJc w:val="left"/>
+      <w:pPr>
+        <w:ind w:left="2880" w:hanging="360"/>
+      </w:pPr>
+      <w:rPr>
+        <w:rFonts w:ascii="Symbol" w:hAnsi="Symbol" w:hint="default"/>
+      </w:rPr>
+    </w:lvl>
+    <w:lvl w:ilvl="4" w:tplc="04090003" w:tentative="1">
+      <w:start w:val="1"/>
+      <w:numFmt w:val="bullet"/>
+      <w:lvlText w:val="o"/>
+      <w:lvlJc w:val="left"/>
+      <w:pPr>
+        <w:ind w:left="3600" w:hanging="360"/>
+      </w:pPr>
+      <w:rPr>
+        <w:rFonts w:ascii="Courier New" w:hAnsi="Courier New" w:cs="Courier New" w:hint="default"/>
+      </w:rPr>
+    </w:lvl>
+    <w:lvl w:ilvl="5" w:tplc="04090005" w:tentative="1">
+      <w:start w:val="1"/>
+      <w:numFmt w:val="bullet"/>
+      <w:lvlText w:val=""/>
+      <w:lvlJc w:val="left"/>
+      <w:pPr>
+        <w:ind w:left="4320" w:hanging="360"/>
+      </w:pPr>
+      <w:rPr>
+        <w:rFonts w:ascii="Wingdings" w:hAnsi="Wingdings" w:hint="default"/>
+      </w:rPr>
+    </w:lvl>
+    <w:lvl w:ilvl="6" w:tplc="04090001" w:tentative="1">
+      <w:start w:val="1"/>
+      <w:numFmt w:val="bullet"/>
+      <w:lvlText w:val=""/>
+      <w:lvlJc w:val="left"/>
+      <w:pPr>
+        <w:ind w:left="5040" w:hanging="360"/>
+      </w:pPr>
+      <w:rPr>
+        <w:rFonts w:ascii="Symbol" w:hAnsi="Symbol" w:hint="default"/>
+      </w:rPr>
+    </w:lvl>
+    <w:lvl w:ilvl="7" w:tplc="04090003" w:tentative="1">
+      <w:start w:val="1"/>
+      <w:numFmt w:val="bullet"/>
+      <w:lvlText w:val="o"/>
+      <w:lvlJc w:val="left"/>
+      <w:pPr>
+        <w:ind w:left="5760" w:hanging="360"/>
+      </w:pPr>
+      <w:rPr>
+        <w:rFonts w:ascii="Courier New" w:hAnsi="Courier New" w:cs="Courier New" w:hint="default"/>
+      </w:rPr>
+    </w:lvl>
+    <w:lvl w:ilvl="8" w:tplc="04090005" w:tentative="1">
+      <w:start w:val="1"/>
+      <w:numFmt w:val="bullet"/>
+      <w:lvlText w:val=""/>
+      <w:lvlJc w:val="left"/>
+      <w:pPr>
+        <w:ind w:left="6480" w:hanging="360"/>
+      </w:pPr>
+      <w:rPr>
+        <w:rFonts w:ascii="Wingdings" w:hAnsi="Wingdings" w:hint="default"/>
+      </w:rPr>
+    </w:lvl>
+  </w:abstractNum>
+  <w:abstractNum w:abstractNumId="4" w15:restartNumberingAfterBreak="0">
+    <w:nsid w:val="1C2A1C41"/>
+    <w:multiLevelType w:val="hybridMultilevel"/>
+    <w:tmpl w:val="3DE02D98"/>
+    <w:lvl w:ilvl="0" w:tplc="04090001">
+      <w:start w:val="1"/>
+      <w:numFmt w:val="bullet"/>
+      <w:lvlText w:val=""/>
+      <w:lvlJc w:val="left"/>
+      <w:pPr>
+        <w:ind w:left="720" w:hanging="360"/>
+      </w:pPr>
+      <w:rPr>
+        <w:rFonts w:ascii="Symbol" w:hAnsi="Symbol" w:hint="default"/>
+      </w:rPr>
+    </w:lvl>
+    <w:lvl w:ilvl="1" w:tplc="04090003" w:tentative="1">
+      <w:start w:val="1"/>
+      <w:numFmt w:val="bullet"/>
+      <w:lvlText w:val="o"/>
+      <w:lvlJc w:val="left"/>
+      <w:pPr>
+        <w:ind w:left="1440" w:hanging="360"/>
+      </w:pPr>
+      <w:rPr>
+        <w:rFonts w:ascii="Courier New" w:hAnsi="Courier New" w:cs="Courier New" w:hint="default"/>
+      </w:rPr>
+    </w:lvl>
+    <w:lvl w:ilvl="2" w:tplc="04090005" w:tentative="1">
+      <w:start w:val="1"/>
+      <w:numFmt w:val="bullet"/>
+      <w:lvlText w:val=""/>
+      <w:lvlJc w:val="left"/>
+      <w:pPr>
+        <w:ind w:left="2160" w:hanging="360"/>
+      </w:pPr>
+      <w:rPr>
+        <w:rFonts w:ascii="Wingdings" w:hAnsi="Wingdings" w:hint="default"/>
+      </w:rPr>
+    </w:lvl>
+    <w:lvl w:ilvl="3" w:tplc="04090001" w:tentative="1">
+      <w:start w:val="1"/>
+      <w:numFmt w:val="bullet"/>
+      <w:lvlText w:val=""/>
+      <w:lvlJc w:val="left"/>
+      <w:pPr>
+        <w:ind w:left="2880" w:hanging="360"/>
+      </w:pPr>
+      <w:rPr>
+        <w:rFonts w:ascii="Symbol" w:hAnsi="Symbol" w:hint="default"/>
+      </w:rPr>
+    </w:lvl>
+    <w:lvl w:ilvl="4" w:tplc="04090003" w:tentative="1">
+      <w:start w:val="1"/>
+      <w:numFmt w:val="bullet"/>
+      <w:lvlText w:val="o"/>
+      <w:lvlJc w:val="left"/>
+      <w:pPr>
+        <w:ind w:left="3600" w:hanging="360"/>
+      </w:pPr>
+      <w:rPr>
+        <w:rFonts w:ascii="Courier New" w:hAnsi="Courier New" w:cs="Courier New" w:hint="default"/>
+      </w:rPr>
+    </w:lvl>
+    <w:lvl w:ilvl="5" w:tplc="04090005" w:tentative="1">
+      <w:start w:val="1"/>
+      <w:numFmt w:val="bullet"/>
+      <w:lvlText w:val=""/>
+      <w:lvlJc w:val="left"/>
+      <w:pPr>
+        <w:ind w:left="4320" w:hanging="360"/>
+      </w:pPr>
+      <w:rPr>
+        <w:rFonts w:ascii="Wingdings" w:hAnsi="Wingdings" w:hint="default"/>
+      </w:rPr>
+    </w:lvl>
+    <w:lvl w:ilvl="6" w:tplc="04090001" w:tentative="1">
+      <w:start w:val="1"/>
+      <w:numFmt w:val="bullet"/>
+      <w:lvlText w:val=""/>
+      <w:lvlJc w:val="left"/>
+      <w:pPr>
+        <w:ind w:left="5040" w:hanging="360"/>
+      </w:pPr>
+      <w:rPr>
+        <w:rFonts w:ascii="Symbol" w:hAnsi="Symbol" w:hint="default"/>
+      </w:rPr>
+    </w:lvl>
+    <w:lvl w:ilvl="7" w:tplc="04090003" w:tentative="1">
+      <w:start w:val="1"/>
+      <w:numFmt w:val="bullet"/>
+      <w:lvlText w:val="o"/>
+      <w:lvlJc w:val="left"/>
+      <w:pPr>
+        <w:ind w:left="5760" w:hanging="360"/>
+      </w:pPr>
+      <w:rPr>
+        <w:rFonts w:ascii="Courier New" w:hAnsi="Courier New" w:cs="Courier New" w:hint="default"/>
+      </w:rPr>
+    </w:lvl>
+    <w:lvl w:ilvl="8" w:tplc="04090005" w:tentative="1">
+      <w:start w:val="1"/>
+      <w:numFmt w:val="bullet"/>
+      <w:lvlText w:val=""/>
+      <w:lvlJc w:val="left"/>
+      <w:pPr>
+        <w:ind w:left="6480" w:hanging="360"/>
+      </w:pPr>
+      <w:rPr>
+        <w:rFonts w:ascii="Wingdings" w:hAnsi="Wingdings" w:hint="default"/>
+      </w:rPr>
+    </w:lvl>
+  </w:abstractNum>
+  <w:abstractNum w:abstractNumId="5" w15:restartNumberingAfterBreak="0">
+    <w:nsid w:val="514C24E2"/>
+    <w:multiLevelType w:val="hybridMultilevel"/>
+    <w:tmpl w:val="67DE336E"/>
+    <w:lvl w:ilvl="0" w:tplc="04090001">
+      <w:start w:val="1"/>
+      <w:numFmt w:val="bullet"/>
+      <w:lvlText w:val=""/>
+      <w:lvlJc w:val="left"/>
+      <w:pPr>
+        <w:ind w:left="720" w:hanging="360"/>
+      </w:pPr>
+      <w:rPr>
+        <w:rFonts w:ascii="Symbol" w:hAnsi="Symbol" w:hint="default"/>
+      </w:rPr>
+    </w:lvl>
+    <w:lvl w:ilvl="1" w:tplc="04090003" w:tentative="1">
+      <w:start w:val="1"/>
+      <w:numFmt w:val="bullet"/>
+      <w:lvlText w:val="o"/>
+      <w:lvlJc w:val="left"/>
+      <w:pPr>
+        <w:ind w:left="1440" w:hanging="360"/>
+      </w:pPr>
+      <w:rPr>
+        <w:rFonts w:ascii="Courier New" w:hAnsi="Courier New" w:cs="Courier New" w:hint="default"/>
+      </w:rPr>
+    </w:lvl>
+    <w:lvl w:ilvl="2" w:tplc="04090005" w:tentative="1">
+      <w:start w:val="1"/>
+      <w:numFmt w:val="bullet"/>
+      <w:lvlText w:val=""/>
+      <w:lvlJc w:val="left"/>
+      <w:pPr>
+        <w:ind w:left="2160" w:hanging="360"/>
+      </w:pPr>
+      <w:rPr>
+        <w:rFonts w:ascii="Wingdings" w:hAnsi="Wingdings" w:hint="default"/>
+      </w:rPr>
+    </w:lvl>
+    <w:lvl w:ilvl="3" w:tplc="04090001" w:tentative="1">
+      <w:start w:val="1"/>
+      <w:numFmt w:val="bullet"/>
+      <w:lvlText w:val=""/>
+      <w:lvlJc w:val="left"/>
+      <w:pPr>
+        <w:ind w:left="2880" w:hanging="360"/>
+      </w:pPr>
+      <w:rPr>
+        <w:rFonts w:ascii="Symbol" w:hAnsi="Symbol" w:hint="default"/>
+      </w:rPr>
+    </w:lvl>
+    <w:lvl w:ilvl="4" w:tplc="04090003" w:tentative="1">
+      <w:start w:val="1"/>
+      <w:numFmt w:val="bullet"/>
+      <w:lvlText w:val="o"/>
+      <w:lvlJc w:val="left"/>
+      <w:pPr>
+        <w:ind w:left="3600" w:hanging="360"/>
+      </w:pPr>
+      <w:rPr>
+        <w:rFonts w:ascii="Courier New" w:hAnsi="Courier New" w:cs="Courier New" w:hint="default"/>
+      </w:rPr>
+    </w:lvl>
+    <w:lvl w:ilvl="5" w:tplc="04090005" w:tentative="1">
+      <w:start w:val="1"/>
+      <w:numFmt w:val="bullet"/>
+      <w:lvlText w:val=""/>
+      <w:lvlJc w:val="left"/>
+      <w:pPr>
+        <w:ind w:left="4320" w:hanging="360"/>
+      </w:pPr>
+      <w:rPr>
+        <w:rFonts w:ascii="Wingdings" w:hAnsi="Wingdings" w:hint="default"/>
+      </w:rPr>
+    </w:lvl>
+    <w:lvl w:ilvl="6" w:tplc="04090001" w:tentative="1">
+      <w:start w:val="1"/>
+      <w:numFmt w:val="bullet"/>
+      <w:lvlText w:val=""/>
+      <w:lvlJc w:val="left"/>
+      <w:pPr>
+        <w:ind w:left="5040" w:hanging="360"/>
+      </w:pPr>
+      <w:rPr>
+        <w:rFonts w:ascii="Symbol" w:hAnsi="Symbol" w:hint="default"/>
+      </w:rPr>
+    </w:lvl>
+    <w:lvl w:ilvl="7" w:tplc="04090003" w:tentative="1">
+      <w:start w:val="1"/>
+      <w:numFmt w:val="bullet"/>
+      <w:lvlText w:val="o"/>
+      <w:lvlJc w:val="left"/>
+      <w:pPr>
+        <w:ind w:left="5760" w:hanging="360"/>
+      </w:pPr>
+      <w:rPr>
+        <w:rFonts w:ascii="Courier New" w:hAnsi="Courier New" w:cs="Courier New" w:hint="default"/>
+      </w:rPr>
+    </w:lvl>
+    <w:lvl w:ilvl="8" w:tplc="04090005" w:tentative="1">
+      <w:start w:val="1"/>
+      <w:numFmt w:val="bullet"/>
+      <w:lvlText w:val=""/>
+      <w:lvlJc w:val="left"/>
+      <w:pPr>
+        <w:ind w:left="6480" w:hanging="360"/>
+      </w:pPr>
+      <w:rPr>
+        <w:rFonts w:ascii="Wingdings" w:hAnsi="Wingdings" w:hint="default"/>
+      </w:rPr>
+    </w:lvl>
+  </w:abstractNum>
+  <w:abstractNum w:abstractNumId="6" w15:restartNumberingAfterBreak="0">
+    <w:nsid w:val="525679E7"/>
+    <w:multiLevelType w:val="hybridMultilevel"/>
+    <w:tmpl w:val="B8981970"/>
+    <w:lvl w:ilvl="0" w:tplc="04090001">
+      <w:start w:val="1"/>
+      <w:numFmt w:val="bullet"/>
+      <w:lvlText w:val=""/>
+      <w:lvlJc w:val="left"/>
+      <w:pPr>
+        <w:ind w:left="720" w:hanging="360"/>
+      </w:pPr>
+      <w:rPr>
+        <w:rFonts w:ascii="Symbol" w:hAnsi="Symbol" w:hint="default"/>
+      </w:rPr>
+    </w:lvl>
+    <w:lvl w:ilvl="1" w:tplc="04090003" w:tentative="1">
+      <w:start w:val="1"/>
+      <w:numFmt w:val="bullet"/>
+      <w:lvlText w:val="o"/>
+      <w:lvlJc w:val="left"/>
+      <w:pPr>
+        <w:ind w:left="1440" w:hanging="360"/>
+      </w:pPr>
+      <w:rPr>
+        <w:rFonts w:ascii="Courier New" w:hAnsi="Courier New" w:cs="Courier New" w:hint="default"/>
+      </w:rPr>
+    </w:lvl>
+    <w:lvl w:ilvl="2" w:tplc="04090005" w:tentative="1">
+      <w:start w:val="1"/>
+      <w:numFmt w:val="bullet"/>
+      <w:lvlText w:val=""/>
+      <w:lvlJc w:val="left"/>
+      <w:pPr>
+        <w:ind w:left="2160" w:hanging="360"/>
+      </w:pPr>
+      <w:rPr>
+        <w:rFonts w:ascii="Wingdings" w:hAnsi="Wingdings" w:hint="default"/>
+      </w:rPr>
+    </w:lvl>
+    <w:lvl w:ilvl="3" w:tplc="04090001" w:tentative="1">
+      <w:start w:val="1"/>
+      <w:numFmt w:val="bullet"/>
+      <w:lvlText w:val=""/>
+      <w:lvlJc w:val="left"/>
+      <w:pPr>
+        <w:ind w:left="2880" w:hanging="360"/>
+      </w:pPr>
+      <w:rPr>
+        <w:rFonts w:ascii="Symbol" w:hAnsi="Symbol" w:hint="default"/>
+      </w:rPr>
+    </w:lvl>
+    <w:lvl w:ilvl="4" w:tplc="04090003" w:tentative="1">
+      <w:start w:val="1"/>
+      <w:numFmt w:val="bullet"/>
+      <w:lvlText w:val="o"/>
+      <w:lvlJc w:val="left"/>
+      <w:pPr>
+        <w:ind w:left="3600" w:hanging="360"/>
+      </w:pPr>
+      <w:rPr>
+        <w:rFonts w:ascii="Courier New" w:hAnsi="Courier New" w:cs="Courier New" w:hint="default"/>
+      </w:rPr>
+    </w:lvl>
+    <w:lvl w:ilvl="5" w:tplc="04090005" w:tentative="1">
+      <w:start w:val="1"/>
+      <w:numFmt w:val="bullet"/>
+      <w:lvlText w:val=""/>
+      <w:lvlJc w:val="left"/>
+      <w:pPr>
+        <w:ind w:left="4320" w:hanging="360"/>
+      </w:pPr>
+      <w:rPr>
+        <w:rFonts w:ascii="Wingdings" w:hAnsi="Wingdings" w:hint="default"/>
+      </w:rPr>
+    </w:lvl>
+    <w:lvl w:ilvl="6" w:tplc="04090001" w:tentative="1">
+      <w:start w:val="1"/>
+      <w:numFmt w:val="bullet"/>
+      <w:lvlText w:val=""/>
+      <w:lvlJc w:val="left"/>
+      <w:pPr>
+        <w:ind w:left="5040" w:hanging="360"/>
+      </w:pPr>
+      <w:rPr>
+        <w:rFonts w:ascii="Symbol" w:hAnsi="Symbol" w:hint="default"/>
+      </w:rPr>
+    </w:lvl>
+    <w:lvl w:ilvl="7" w:tplc="04090003" w:tentative="1">
+      <w:start w:val="1"/>
+      <w:numFmt w:val="bullet"/>
+      <w:lvlText w:val="o"/>
+      <w:lvlJc w:val="left"/>
+      <w:pPr>
+        <w:ind w:left="5760" w:hanging="360"/>
+      </w:pPr>
+      <w:rPr>
+        <w:rFonts w:ascii="Courier New" w:hAnsi="Courier New" w:cs="Courier New" w:hint="default"/>
+      </w:rPr>
+    </w:lvl>
+    <w:lvl w:ilvl="8" w:tplc="04090005" w:tentative="1">
+      <w:start w:val="1"/>
+      <w:numFmt w:val="bullet"/>
+      <w:lvlText w:val=""/>
+      <w:lvlJc w:val="left"/>
+      <w:pPr>
+        <w:ind w:left="6480" w:hanging="360"/>
+      </w:pPr>
+      <w:rPr>
+        <w:rFonts w:ascii="Wingdings" w:hAnsi="Wingdings" w:hint="default"/>
+      </w:rPr>
+    </w:lvl>
+  </w:abstractNum>
+  <w:abstractNum w:abstractNumId="7" w15:restartNumberingAfterBreak="0">
+    <w:nsid w:val="53F65669"/>
+    <w:multiLevelType w:val="hybridMultilevel"/>
+    <w:tmpl w:val="7C5AFE9E"/>
+    <w:lvl w:ilvl="0" w:tplc="04090001">
+      <w:start w:val="1"/>
+      <w:numFmt w:val="bullet"/>
+      <w:lvlText w:val=""/>
+      <w:lvlJc w:val="left"/>
+      <w:pPr>
+        <w:ind w:left="720" w:hanging="360"/>
+      </w:pPr>
+      <w:rPr>
+        <w:rFonts w:ascii="Symbol" w:hAnsi="Symbol" w:hint="default"/>
+      </w:rPr>
+    </w:lvl>
+    <w:lvl w:ilvl="1" w:tplc="04090003" w:tentative="1">
+      <w:start w:val="1"/>
+      <w:numFmt w:val="bullet"/>
+      <w:lvlText w:val="o"/>
+      <w:lvlJc w:val="left"/>
+      <w:pPr>
+        <w:ind w:left="1440" w:hanging="360"/>
+      </w:pPr>
+      <w:rPr>
+        <w:rFonts w:ascii="Courier New" w:hAnsi="Courier New" w:cs="Courier New" w:hint="default"/>
+      </w:rPr>
+    </w:lvl>
+    <w:lvl w:ilvl="2" w:tplc="04090005" w:tentative="1">
+      <w:start w:val="1"/>
+      <w:numFmt w:val="bullet"/>
+      <w:lvlText w:val=""/>
+      <w:lvlJc w:val="left"/>
+      <w:pPr>
+        <w:ind w:left="2160" w:hanging="360"/>
+      </w:pPr>
+      <w:rPr>
+        <w:rFonts w:ascii="Wingdings" w:hAnsi="Wingdings" w:hint="default"/>
+      </w:rPr>
+    </w:lvl>
+    <w:lvl w:ilvl="3" w:tplc="04090001" w:tentative="1">
+      <w:start w:val="1"/>
+      <w:numFmt w:val="bullet"/>
+      <w:lvlText w:val=""/>
+      <w:lvlJc w:val="left"/>
+      <w:pPr>
+        <w:ind w:left="2880" w:hanging="360"/>
+      </w:pPr>
+      <w:rPr>
+        <w:rFonts w:ascii="Symbol" w:hAnsi="Symbol" w:hint="default"/>
+      </w:rPr>
+    </w:lvl>
+    <w:lvl w:ilvl="4" w:tplc="04090003" w:tentative="1">
+      <w:start w:val="1"/>
+      <w:numFmt w:val="bullet"/>
+      <w:lvlText w:val="o"/>
+      <w:lvlJc w:val="left"/>
+      <w:pPr>
+        <w:ind w:left="3600" w:hanging="360"/>
+      </w:pPr>
+      <w:rPr>
+        <w:rFonts w:ascii="Courier New" w:hAnsi="Courier New" w:cs="Courier New" w:hint="default"/>
+      </w:rPr>
+    </w:lvl>
+    <w:lvl w:ilvl="5" w:tplc="04090005" w:tentative="1">
+      <w:start w:val="1"/>
+      <w:numFmt w:val="bullet"/>
+      <w:lvlText w:val=""/>
+      <w:lvlJc w:val="left"/>
+      <w:pPr>
+        <w:ind w:left="4320" w:hanging="360"/>
+      </w:pPr>
+      <w:rPr>
+        <w:rFonts w:ascii="Wingdings" w:hAnsi="Wingdings" w:hint="default"/>
+      </w:rPr>
+    </w:lvl>
+    <w:lvl w:ilvl="6" w:tplc="04090001" w:tentative="1">
+      <w:start w:val="1"/>
+      <w:numFmt w:val="bullet"/>
+      <w:lvlText w:val=""/>
+      <w:lvlJc w:val="left"/>
+      <w:pPr>
+        <w:ind w:left="5040" w:hanging="360"/>
+      </w:pPr>
+      <w:rPr>
+        <w:rFonts w:ascii="Symbol" w:hAnsi="Symbol" w:hint="default"/>
+      </w:rPr>
+    </w:lvl>
+    <w:lvl w:ilvl="7" w:tplc="04090003" w:tentative="1">
+      <w:start w:val="1"/>
+      <w:numFmt w:val="bullet"/>
+      <w:lvlText w:val="o"/>
+      <w:lvlJc w:val="left"/>
+      <w:pPr>
+        <w:ind w:left="5760" w:hanging="360"/>
+      </w:pPr>
+      <w:rPr>
+        <w:rFonts w:ascii="Courier New" w:hAnsi="Courier New" w:cs="Courier New" w:hint="default"/>
+      </w:rPr>
+    </w:lvl>
+    <w:lvl w:ilvl="8" w:tplc="04090005" w:tentative="1">
+      <w:start w:val="1"/>
+      <w:numFmt w:val="bullet"/>
+      <w:lvlText w:val=""/>
+      <w:lvlJc w:val="left"/>
+      <w:pPr>
+        <w:ind w:left="6480" w:hanging="360"/>
+      </w:pPr>
+      <w:rPr>
+        <w:rFonts w:ascii="Wingdings" w:hAnsi="Wingdings" w:hint="default"/>
+      </w:rPr>
+    </w:lvl>
+  </w:abstractNum>
+  <w:abstractNum w:abstractNumId="8" w15:restartNumberingAfterBreak="0">
+    <w:nsid w:val="65E833B5"/>
+    <w:multiLevelType w:val="hybridMultilevel"/>
+    <w:tmpl w:val="A3A67F8A"/>
+    <w:lvl w:ilvl="0" w:tplc="04090001">
+      <w:start w:val="1"/>
+      <w:numFmt w:val="bullet"/>
+      <w:lvlText w:val=""/>
+      <w:lvlJc w:val="left"/>
+      <w:pPr>
+        <w:ind w:left="720" w:hanging="360"/>
+      </w:pPr>
+      <w:rPr>
+        <w:rFonts w:ascii="Symbol" w:hAnsi="Symbol" w:hint="default"/>
+      </w:rPr>
+    </w:lvl>
+    <w:lvl w:ilvl="1" w:tplc="04090003" w:tentative="1">
+      <w:start w:val="1"/>
+      <w:numFmt w:val="bullet"/>
+      <w:lvlText w:val="o"/>
+      <w:lvlJc w:val="left"/>
+      <w:pPr>
+        <w:ind w:left="1440" w:hanging="360"/>
+      </w:pPr>
+      <w:rPr>
+        <w:rFonts w:ascii="Courier New" w:hAnsi="Courier New" w:cs="Courier New" w:hint="default"/>
+      </w:rPr>
+    </w:lvl>
+    <w:lvl w:ilvl="2" w:tplc="04090005" w:tentative="1">
+      <w:start w:val="1"/>
+      <w:numFmt w:val="bullet"/>
+      <w:lvlText w:val=""/>
+      <w:lvlJc w:val="left"/>
+      <w:pPr>
+        <w:ind w:left="2160" w:hanging="360"/>
+      </w:pPr>
+      <w:rPr>
+        <w:rFonts w:ascii="Wingdings" w:hAnsi="Wingdings" w:hint="default"/>
+      </w:rPr>
+    </w:lvl>
+    <w:lvl w:ilvl="3" w:tplc="04090001" w:tentative="1">
+      <w:start w:val="1"/>
+      <w:numFmt w:val="bullet"/>
+      <w:lvlText w:val=""/>
+      <w:lvlJc w:val="left"/>
+      <w:pPr>
+        <w:ind w:left="2880" w:hanging="360"/>
+      </w:pPr>
+      <w:rPr>
+        <w:rFonts w:ascii="Symbol" w:hAnsi="Symbol" w:hint="default"/>
+      </w:rPr>
+    </w:lvl>
+    <w:lvl w:ilvl="4" w:tplc="04090003" w:tentative="1">
+      <w:start w:val="1"/>
+      <w:numFmt w:val="bullet"/>
+      <w:lvlText w:val="o"/>
+      <w:lvlJc w:val="left"/>
+      <w:pPr>
+        <w:ind w:left="3600" w:hanging="360"/>
+      </w:pPr>
+      <w:rPr>
+        <w:rFonts w:ascii="Courier New" w:hAnsi="Courier New" w:cs="Courier New" w:hint="default"/>
+      </w:rPr>
+    </w:lvl>
+    <w:lvl w:ilvl="5" w:tplc="04090005" w:tentative="1">
+      <w:start w:val="1"/>
+      <w:numFmt w:val="bullet"/>
+      <w:lvlText w:val=""/>
+      <w:lvlJc w:val="left"/>
+      <w:pPr>
+        <w:ind w:left="4320" w:hanging="360"/>
+      </w:pPr>
+      <w:rPr>
+        <w:rFonts w:ascii="Wingdings" w:hAnsi="Wingdings" w:hint="default"/>
+      </w:rPr>
+    </w:lvl>
+    <w:lvl w:ilvl="6" w:tplc="04090001" w:tentative="1">
+      <w:start w:val="1"/>
+      <w:numFmt w:val="bullet"/>
+      <w:lvlText w:val=""/>
+      <w:lvlJc w:val="left"/>
+      <w:pPr>
+        <w:ind w:left="5040" w:hanging="360"/>
+      </w:pPr>
+      <w:rPr>
+        <w:rFonts w:ascii="Symbol" w:hAnsi="Symbol" w:hint="default"/>
+      </w:rPr>
+    </w:lvl>
+    <w:lvl w:ilvl="7" w:tplc="04090003" w:tentative="1">
+      <w:start w:val="1"/>
+      <w:numFmt w:val="bullet"/>
+      <w:lvlText w:val="o"/>
+      <w:lvlJc w:val="left"/>
+      <w:pPr>
+        <w:ind w:left="5760" w:hanging="360"/>
+      </w:pPr>
+      <w:rPr>
+        <w:rFonts w:ascii="Courier New" w:hAnsi="Courier New" w:cs="Courier New" w:hint="default"/>
+      </w:rPr>
+    </w:lvl>
+    <w:lvl w:ilvl="8" w:tplc="04090005" w:tentative="1">
+      <w:start w:val="1"/>
+      <w:numFmt w:val="bullet"/>
+      <w:lvlText w:val=""/>
+      <w:lvlJc w:val="left"/>
+      <w:pPr>
+        <w:ind w:left="6480" w:hanging="360"/>
+      </w:pPr>
+      <w:rPr>
+        <w:rFonts w:ascii="Wingdings" w:hAnsi="Wingdings" w:hint="default"/>
+      </w:rPr>
+    </w:lvl>
+  </w:abstractNum>
   <w:num w:numId="1" w16cid:durableId="1473059637">
+    <w:abstractNumId w:val="1"/>
+  </w:num>
+  <w:num w:numId="2" w16cid:durableId="2036151644">
+    <w:abstractNumId w:val="7"/>
+  </w:num>
+  <w:num w:numId="3" w16cid:durableId="362100626">
+    <w:abstractNumId w:val="3"/>
+  </w:num>
+  <w:num w:numId="4" w16cid:durableId="493842492">
     <w:abstractNumId w:val="0"/>
+  </w:num>
+  <w:num w:numId="5" w16cid:durableId="845288122">
+    <w:abstractNumId w:val="2"/>
+  </w:num>
+  <w:num w:numId="6" w16cid:durableId="1518156068">
+    <w:abstractNumId w:val="5"/>
+  </w:num>
+  <w:num w:numId="7" w16cid:durableId="684554676">
+    <w:abstractNumId w:val="6"/>
+  </w:num>
+  <w:num w:numId="8" w16cid:durableId="1462918764">
+    <w:abstractNumId w:val="4"/>
+  </w:num>
+  <w:num w:numId="9" w16cid:durableId="1993872023">
+    <w:abstractNumId w:val="8"/>
   </w:num>
 </w:numbering>
 </file>
@@ -1383,7 +2007,6 @@
     <w:next w:val="Normal"/>
     <w:link w:val="Heading2Char"/>
     <w:uiPriority w:val="9"/>
-    <w:semiHidden/>
     <w:unhideWhenUsed/>
     <w:qFormat/>
     <w:rsid w:val="00C86A45"/>
@@ -1558,7 +2181,6 @@
   <w:style w:type="character" w:default="1" w:styleId="DefaultParagraphFont">
     <w:name w:val="Default Paragraph Font"/>
     <w:uiPriority w:val="1"/>
-    <w:semiHidden/>
     <w:unhideWhenUsed/>
   </w:style>
   <w:style w:type="table" w:default="1" w:styleId="TableNormal">
@@ -1600,7 +2222,6 @@
     <w:basedOn w:val="DefaultParagraphFont"/>
     <w:link w:val="Heading2"/>
     <w:uiPriority w:val="9"/>
-    <w:semiHidden/>
     <w:rsid w:val="00C86A45"/>
     <w:rPr>
       <w:rFonts w:asciiTheme="majorHAnsi" w:eastAsiaTheme="majorEastAsia" w:hAnsiTheme="majorHAnsi" w:cstheme="majorBidi"/>

</xml_diff>